<commit_message>
Making the presentation notebook
</commit_message>
<xml_diff>
--- a/Speech.docx
+++ b/Speech.docx
@@ -811,7 +811,132 @@
         <w:rPr>
           <w:lang w:val="en-US"/>
         </w:rPr>
-        <w:t>Df.head()</w:t>
+        <w:t xml:space="preserve">Let’s start by creating a </w:t>
+      </w:r>
+      <w:proofErr w:type="gramStart"/>
+      <w:r>
+        <w:rPr>
+          <w:lang w:val="en-US"/>
+        </w:rPr>
+        <w:t>DF</w:t>
+      </w:r>
+      <w:proofErr w:type="gramEnd"/>
+    </w:p>
+    <w:p>
+      <w:pPr>
+        <w:rPr>
+          <w:lang w:val="en-US"/>
+        </w:rPr>
+      </w:pPr>
+      <w:r>
+        <w:rPr>
+          <w:lang w:val="en-US"/>
+        </w:rPr>
+        <w:t>&gt;&gt;&gt; d = {'col1': [1, 2], 'col2': [3, 4]}</w:t>
+      </w:r>
+    </w:p>
+    <w:p>
+      <w:pPr>
+        <w:rPr>
+          <w:lang w:val="en-US"/>
+        </w:rPr>
+      </w:pPr>
+      <w:r>
+        <w:rPr>
+          <w:lang w:val="en-US"/>
+        </w:rPr>
+        <w:t xml:space="preserve">&gt;&gt;&gt; </w:t>
+      </w:r>
+      <w:proofErr w:type="spellStart"/>
+      <w:r>
+        <w:rPr>
+          <w:lang w:val="en-US"/>
+        </w:rPr>
+        <w:t>df</w:t>
+      </w:r>
+      <w:proofErr w:type="spellEnd"/>
+      <w:r>
+        <w:rPr>
+          <w:lang w:val="en-US"/>
+        </w:rPr>
+        <w:t xml:space="preserve"> = </w:t>
+      </w:r>
+      <w:proofErr w:type="spellStart"/>
+      <w:proofErr w:type="gramStart"/>
+      <w:r>
+        <w:rPr>
+          <w:lang w:val="en-US"/>
+        </w:rPr>
+        <w:t>pd.DataFrame</w:t>
+      </w:r>
+      <w:proofErr w:type="spellEnd"/>
+      <w:proofErr w:type="gramEnd"/>
+      <w:r>
+        <w:rPr>
+          <w:lang w:val="en-US"/>
+        </w:rPr>
+        <w:t>(data=d)</w:t>
+      </w:r>
+    </w:p>
+    <w:p>
+      <w:pPr>
+        <w:pBdr>
+          <w:bottom w:val="single" w:sz="6" w:space="1" w:color="auto"/>
+        </w:pBdr>
+        <w:rPr>
+          <w:lang w:val="en-US"/>
+        </w:rPr>
+      </w:pPr>
+      <w:r>
+        <w:rPr>
+          <w:lang w:val="en-US"/>
+        </w:rPr>
+        <w:t xml:space="preserve">&gt;&gt;&gt; </w:t>
+      </w:r>
+      <w:proofErr w:type="spellStart"/>
+      <w:r>
+        <w:rPr>
+          <w:lang w:val="en-US"/>
+        </w:rPr>
+        <w:t>df</w:t>
+      </w:r>
+      <w:proofErr w:type="spellEnd"/>
+    </w:p>
+    <w:p>
+      <w:pPr>
+        <w:rPr>
+          <w:lang w:val="en-US"/>
+        </w:rPr>
+      </w:pPr>
+    </w:p>
+    <w:p>
+      <w:pPr>
+        <w:rPr>
+          <w:lang w:val="en-US"/>
+        </w:rPr>
+      </w:pPr>
+    </w:p>
+    <w:p>
+      <w:pPr>
+        <w:rPr>
+          <w:lang w:val="en-US"/>
+        </w:rPr>
+      </w:pPr>
+      <w:proofErr w:type="spellStart"/>
+      <w:proofErr w:type="gramStart"/>
+      <w:r>
+        <w:rPr>
+          <w:lang w:val="en-US"/>
+        </w:rPr>
+        <w:t>Df.head</w:t>
+      </w:r>
+      <w:proofErr w:type="spellEnd"/>
+      <w:proofErr w:type="gramEnd"/>
+      <w:r>
+        <w:rPr>
+          <w:lang w:val="en-US"/>
+        </w:rPr>
+        <w:t>()</w:t>
       </w:r>
     </w:p>
     <w:p>
@@ -941,6 +1066,7 @@
         <w:rPr>
           <w:lang w:val="en-US"/>
         </w:rPr>
+        <w:lastRenderedPageBreak/>
         <w:t>SELECT A COLUMN</w:t>
       </w:r>
     </w:p>
@@ -1033,7 +1159,6 @@
           <w:lang w:val="en-US" w:eastAsia="es-CO"/>
           <w14:ligatures w14:val="none"/>
         </w:rPr>
-        <w:lastRenderedPageBreak/>
         <w:t>raw_df</w:t>
       </w:r>
       <w:r>

</xml_diff>